<commit_message>
raschet chars v tankah
</commit_message>
<xml_diff>
--- a/Zadanie3.docx
+++ b/Zadanie3.docx
@@ -134,7 +134,16 @@
           <w:sz w:val="28"/>
           <w:szCs w:val="28"/>
         </w:rPr>
-        <w:t xml:space="preserve">, Т°, сорт… Выдаваться эта инфа должна с расчетом среднего арифметического значений залитого молока. </w:t>
+        <w:t>, Т°</w:t>
+      </w:r>
+      <w:bookmarkStart w:id="0" w:name="_GoBack"/>
+      <w:bookmarkEnd w:id="0"/>
+      <w:r>
+        <w:rPr>
+          <w:sz w:val="28"/>
+          <w:szCs w:val="28"/>
+        </w:rPr>
+        <w:t xml:space="preserve">, сорт… Выдаваться эта инфа должна с расчетом среднего арифметического значений залитого молока. </w:t>
       </w:r>
     </w:p>
     <w:p>
@@ -230,6 +239,26 @@
     <w:p>
       <w:pPr>
         <w:pStyle w:val="a3"/>
+        <w:rPr>
+          <w:b/>
+          <w:sz w:val="36"/>
+          <w:szCs w:val="28"/>
+          <w:lang w:val="en-US"/>
+        </w:rPr>
+      </w:pPr>
+      <w:r>
+        <w:rPr>
+          <w:b/>
+          <w:sz w:val="36"/>
+          <w:szCs w:val="28"/>
+          <w:lang w:val="en-US"/>
+        </w:rPr>
+        <w:t>DONE</w:t>
+      </w:r>
+    </w:p>
+    <w:p>
+      <w:pPr>
+        <w:pStyle w:val="a3"/>
         <w:numPr>
           <w:ilvl w:val="0"/>
           <w:numId w:val="5"/>
@@ -496,7 +525,15 @@
           <w:sz w:val="28"/>
           <w:szCs w:val="28"/>
         </w:rPr>
-        <w:t>Начало разгрузки каждой машины (т.е. когда студент впишет цифрами, сколько литров должно пойти в танк). Я думаю тут возможен баг, если вдруг в машине не будет столько молока или в бак больше не влезет, ну ты разберешься.</w:t>
+        <w:t xml:space="preserve">Начало разгрузки каждой машины (т.е. когда студент впишет цифрами, сколько литров должно пойти в танк). Я думаю тут </w:t>
+      </w:r>
+      <w:r>
+        <w:rPr>
+          <w:sz w:val="28"/>
+          <w:szCs w:val="28"/>
+        </w:rPr>
+        <w:lastRenderedPageBreak/>
+        <w:t>возможен баг, если вдруг в машине не будет столько молока или в бак больше не влезет, ну ты разберешься.</w:t>
       </w:r>
     </w:p>
     <w:p>
@@ -516,7 +553,6 @@
           <w:sz w:val="28"/>
           <w:szCs w:val="28"/>
         </w:rPr>
-        <w:lastRenderedPageBreak/>
         <w:t>Начало и окончание мойки (по появлению уведомления «На мойку!» и, соответственно по появлению уведомления «Работа окончена!»)</w:t>
       </w:r>
     </w:p>
@@ -950,6 +986,27 @@
     <w:p>
       <w:pPr>
         <w:pStyle w:val="a3"/>
+        <w:spacing w:after="0" w:line="360" w:lineRule="auto"/>
+        <w:rPr>
+          <w:b/>
+          <w:sz w:val="32"/>
+          <w:szCs w:val="28"/>
+          <w:lang w:val="en-US"/>
+        </w:rPr>
+      </w:pPr>
+      <w:r>
+        <w:rPr>
+          <w:b/>
+          <w:sz w:val="32"/>
+          <w:szCs w:val="28"/>
+          <w:lang w:val="en-US"/>
+        </w:rPr>
+        <w:t>DONE</w:t>
+      </w:r>
+    </w:p>
+    <w:p>
+      <w:pPr>
+        <w:pStyle w:val="a3"/>
         <w:numPr>
           <w:ilvl w:val="0"/>
           <w:numId w:val="7"/>
@@ -987,6 +1044,26 @@
     <w:p>
       <w:pPr>
         <w:pStyle w:val="a3"/>
+        <w:spacing w:after="0" w:line="360" w:lineRule="auto"/>
+        <w:rPr>
+          <w:b/>
+          <w:sz w:val="32"/>
+          <w:szCs w:val="28"/>
+        </w:rPr>
+      </w:pPr>
+      <w:r>
+        <w:rPr>
+          <w:b/>
+          <w:sz w:val="32"/>
+          <w:szCs w:val="28"/>
+          <w:lang w:val="en-US"/>
+        </w:rPr>
+        <w:t>DONE</w:t>
+      </w:r>
+    </w:p>
+    <w:p>
+      <w:pPr>
+        <w:pStyle w:val="a3"/>
         <w:numPr>
           <w:ilvl w:val="0"/>
           <w:numId w:val="7"/>
@@ -1036,7 +1113,6 @@
         </w:rPr>
         <w:t xml:space="preserve"> или </w:t>
       </w:r>
-      <w:bookmarkStart w:id="0" w:name="_GoBack"/>
       <w:proofErr w:type="spellStart"/>
       <w:r>
         <w:rPr>
@@ -1051,15 +1127,7 @@
           <w:sz w:val="28"/>
           <w:szCs w:val="28"/>
         </w:rPr>
-        <w:t xml:space="preserve"> – по ситуации</w:t>
-      </w:r>
-      <w:bookmarkEnd w:id="0"/>
-      <w:r>
-        <w:rPr>
-          <w:sz w:val="28"/>
-          <w:szCs w:val="28"/>
-        </w:rPr>
-        <w:t>). При этом ошибкой будет только ситуация, когда молоко имеет температу</w:t>
+        <w:t xml:space="preserve"> – по ситуации). При этом ошибкой будет только ситуация, когда молоко имеет температу</w:t>
       </w:r>
       <w:r>
         <w:rPr>
@@ -1106,6 +1174,28 @@
           <w:szCs w:val="28"/>
         </w:rPr>
         <w:t>охладитель не включен.</w:t>
+      </w:r>
+    </w:p>
+    <w:p>
+      <w:pPr>
+        <w:pStyle w:val="a3"/>
+        <w:spacing w:after="0" w:line="360" w:lineRule="auto"/>
+        <w:rPr>
+          <w:b/>
+          <w:sz w:val="32"/>
+          <w:szCs w:val="28"/>
+          <w:lang w:val="en-US"/>
+        </w:rPr>
+      </w:pPr>
+      <w:r>
+        <w:rPr>
+          <w:rFonts w:cs="Times New Roman"/>
+          <w:b/>
+          <w:sz w:val="32"/>
+          <w:szCs w:val="28"/>
+          <w:lang w:val="en-US"/>
+        </w:rPr>
+        <w:t>DONE</w:t>
       </w:r>
     </w:p>
     <w:p>
@@ -1147,6 +1237,15 @@
         </w:rPr>
         <w:t xml:space="preserve"> переходит на мойку со сломанными фильтрами. Если какой – то фильтр сломан – это ошибка.</w:t>
       </w:r>
+    </w:p>
+    <w:p>
+      <w:pPr>
+        <w:spacing w:after="0"/>
+        <w:rPr>
+          <w:sz w:val="28"/>
+          <w:szCs w:val="28"/>
+        </w:rPr>
+      </w:pPr>
     </w:p>
     <w:p>
       <w:pPr>

</xml_diff>